<commit_message>
some fixed in presentation
</commit_message>
<xml_diff>
--- a/doc/Доклад.docx
+++ b/doc/Доклад.docx
@@ -569,7 +569,13 @@
         <w:t>В главном цикле все время формируется и обновляетс</w:t>
       </w:r>
       <w:r>
-        <w:t>я таблица, указанная в главе</w:t>
+        <w:t>я таблица</w:t>
+      </w:r>
+      <w:r>
+        <w:t xml:space="preserve"> </w:t>
+      </w:r>
+      <w:r>
+        <w:t>о состоянии группы</w:t>
       </w:r>
       <w:r>
         <w:t>;</w:t>
@@ -850,6 +856,8 @@
         </w:rPr>
         <w:t>.</w:t>
       </w:r>
+      <w:bookmarkStart w:id="0" w:name="_GoBack"/>
+      <w:bookmarkEnd w:id="0"/>
     </w:p>
     <w:p>
       <w:pPr>
@@ -868,8 +876,6 @@
         </w:rPr>
         <w:t>(Слайд).</w:t>
       </w:r>
-      <w:bookmarkStart w:id="0" w:name="_GoBack"/>
-      <w:bookmarkEnd w:id="0"/>
     </w:p>
     <w:p>
       <w:pPr>
@@ -881,6 +887,7 @@
         <w:rPr>
           <w:b/>
         </w:rPr>
+        <w:lastRenderedPageBreak/>
         <w:t>8) – 9</w:t>
       </w:r>
       <w:r>
@@ -893,11 +900,7 @@
         <w:t xml:space="preserve"> Разработаны следующие функциональные схемы.</w:t>
       </w:r>
       <w:r>
-        <w:t xml:space="preserve"> Как правило, на каждом </w:t>
-      </w:r>
-      <w:r>
-        <w:lastRenderedPageBreak/>
-        <w:t xml:space="preserve">БПЛА необходимо иметь модуль СРНС, следовательно, рациональным решением будет производить синхронизацию бортовых часов по </w:t>
+        <w:t xml:space="preserve"> Как правило, на каждом БПЛА необходимо иметь модуль СРНС, следовательно, рациональным решением будет производить синхронизацию бортовых часов по </w:t>
       </w:r>
       <w:r>
         <w:rPr>
@@ -1068,7 +1071,7 @@
           <w:rPr>
             <w:noProof/>
           </w:rPr>
-          <w:t>3</w:t>
+          <w:t>4</w:t>
         </w:r>
         <w:r>
           <w:fldChar w:fldCharType="end"/>
@@ -2510,7 +2513,7 @@
 </file>
 
 <file path=customXml/itemProps1.xml><?xml version="1.0" encoding="utf-8"?>
-<ds:datastoreItem xmlns:ds="http://schemas.openxmlformats.org/officeDocument/2006/customXml" ds:itemID="{05EE48A3-D519-4D97-92FF-36B6C1AEDCA4}">
+<ds:datastoreItem xmlns:ds="http://schemas.openxmlformats.org/officeDocument/2006/customXml" ds:itemID="{37B68930-3DA2-41AA-B543-5A1BB7DB28C4}">
   <ds:schemaRefs>
     <ds:schemaRef ds:uri="http://schemas.openxmlformats.org/officeDocument/2006/bibliography"/>
   </ds:schemaRefs>

</xml_diff>